<commit_message>
update invasive species classification
</commit_message>
<xml_diff>
--- a/output/Table1.docx
+++ b/output/Table1.docx
@@ -517,7 +517,7 @@
                 <w:szCs w:val="22"/>
                 <w:color w:val="000000"/>
               </w:rPr>
-              <w:t xml:space="preserve">-11.82</w:t>
+              <w:t xml:space="preserve">-11.8180</w:t>
             </w:r>
           </w:p>
         </w:tc>
@@ -561,7 +561,7 @@
                 <w:szCs w:val="22"/>
                 <w:color w:val="000000"/>
               </w:rPr>
-              <w:t xml:space="preserve">-19.17</w:t>
+              <w:t xml:space="preserve">-19.1657</w:t>
             </w:r>
           </w:p>
         </w:tc>
@@ -605,7 +605,7 @@
                 <w:szCs w:val="22"/>
                 <w:color w:val="000000"/>
               </w:rPr>
-              <w:t xml:space="preserve">-3.25</w:t>
+              <w:t xml:space="preserve">-3.2530</w:t>
             </w:r>
           </w:p>
         </w:tc>
@@ -831,7 +831,7 @@
                 <w:szCs w:val="22"/>
                 <w:color w:val="000000"/>
               </w:rPr>
-              <w:t xml:space="preserve">-18.19</w:t>
+              <w:t xml:space="preserve">-18.1925</w:t>
             </w:r>
           </w:p>
         </w:tc>
@@ -875,7 +875,7 @@
                 <w:szCs w:val="22"/>
                 <w:color w:val="000000"/>
               </w:rPr>
-              <w:t xml:space="preserve">-24.36</w:t>
+              <w:t xml:space="preserve">-24.3626</w:t>
             </w:r>
           </w:p>
         </w:tc>
@@ -919,7 +919,7 @@
                 <w:szCs w:val="22"/>
                 <w:color w:val="000000"/>
               </w:rPr>
-              <w:t xml:space="preserve">-11.58</w:t>
+              <w:t xml:space="preserve">-11.5847</w:t>
             </w:r>
           </w:p>
         </w:tc>
@@ -1145,7 +1145,7 @@
                 <w:szCs w:val="22"/>
                 <w:color w:val="000000"/>
               </w:rPr>
-              <w:t xml:space="preserve">0.68</w:t>
+              <w:t xml:space="preserve">0.6201</w:t>
             </w:r>
           </w:p>
         </w:tc>
@@ -1189,7 +1189,7 @@
                 <w:szCs w:val="22"/>
                 <w:color w:val="000000"/>
               </w:rPr>
-              <w:t xml:space="preserve">-11.06</w:t>
+              <w:t xml:space="preserve">-11.2942</w:t>
             </w:r>
           </w:p>
         </w:tc>
@@ -1233,7 +1233,7 @@
                 <w:szCs w:val="22"/>
                 <w:color w:val="000000"/>
               </w:rPr>
-              <w:t xml:space="preserve">10.73</w:t>
+              <w:t xml:space="preserve">11.4887</w:t>
             </w:r>
           </w:p>
         </w:tc>
@@ -1459,7 +1459,7 @@
                 <w:szCs w:val="22"/>
                 <w:color w:val="000000"/>
               </w:rPr>
-              <w:t xml:space="preserve">7.21</w:t>
+              <w:t xml:space="preserve">7.2254</w:t>
             </w:r>
           </w:p>
         </w:tc>
@@ -1503,7 +1503,7 @@
                 <w:szCs w:val="22"/>
                 <w:color w:val="000000"/>
               </w:rPr>
-              <w:t xml:space="preserve">-3.49</w:t>
+              <w:t xml:space="preserve">-4.5140</w:t>
             </w:r>
           </w:p>
         </w:tc>
@@ -1547,7 +1547,7 @@
                 <w:szCs w:val="22"/>
                 <w:color w:val="000000"/>
               </w:rPr>
-              <w:t xml:space="preserve">19.31</w:t>
+              <w:t xml:space="preserve">20.1679</w:t>
             </w:r>
           </w:p>
         </w:tc>
@@ -1773,7 +1773,7 @@
                 <w:szCs w:val="22"/>
                 <w:color w:val="000000"/>
               </w:rPr>
-              <w:t xml:space="preserve">0.02</w:t>
+              <w:t xml:space="preserve">0.0249</w:t>
             </w:r>
           </w:p>
         </w:tc>
@@ -1817,7 +1817,7 @@
                 <w:szCs w:val="22"/>
                 <w:color w:val="000000"/>
               </w:rPr>
-              <w:t xml:space="preserve">-0.15</w:t>
+              <w:t xml:space="preserve">-0.1361</w:t>
             </w:r>
           </w:p>
         </w:tc>
@@ -1861,7 +1861,7 @@
                 <w:szCs w:val="22"/>
                 <w:color w:val="000000"/>
               </w:rPr>
-              <w:t xml:space="preserve">0.19</w:t>
+              <w:t xml:space="preserve">0.1929</w:t>
             </w:r>
           </w:p>
         </w:tc>
@@ -2087,7 +2087,7 @@
                 <w:szCs w:val="22"/>
                 <w:color w:val="000000"/>
               </w:rPr>
-              <w:t xml:space="preserve">0.04</w:t>
+              <w:t xml:space="preserve">0.0493</w:t>
             </w:r>
           </w:p>
         </w:tc>
@@ -2131,7 +2131,7 @@
                 <w:szCs w:val="22"/>
                 <w:color w:val="000000"/>
               </w:rPr>
-              <w:t xml:space="preserve">-0.15</w:t>
+              <w:t xml:space="preserve">-0.1449</w:t>
             </w:r>
           </w:p>
         </w:tc>
@@ -2175,7 +2175,7 @@
                 <w:szCs w:val="22"/>
                 <w:color w:val="000000"/>
               </w:rPr>
-              <w:t xml:space="preserve">0.24</w:t>
+              <w:t xml:space="preserve">0.2304</w:t>
             </w:r>
           </w:p>
         </w:tc>
@@ -2401,7 +2401,7 @@
                 <w:szCs w:val="22"/>
                 <w:color w:val="000000"/>
               </w:rPr>
-              <w:t xml:space="preserve">0.18</w:t>
+              <w:t xml:space="preserve">0.1771</w:t>
             </w:r>
           </w:p>
         </w:tc>
@@ -2445,7 +2445,7 @@
                 <w:szCs w:val="22"/>
                 <w:color w:val="000000"/>
               </w:rPr>
-              <w:t xml:space="preserve">-0.97</w:t>
+              <w:t xml:space="preserve">-0.9656</w:t>
             </w:r>
           </w:p>
         </w:tc>
@@ -2489,7 +2489,7 @@
                 <w:szCs w:val="22"/>
                 <w:color w:val="000000"/>
               </w:rPr>
-              <w:t xml:space="preserve">1.30</w:t>
+              <w:t xml:space="preserve">1.3036</w:t>
             </w:r>
           </w:p>
         </w:tc>
@@ -2715,7 +2715,7 @@
                 <w:szCs w:val="22"/>
                 <w:color w:val="000000"/>
               </w:rPr>
-              <w:t xml:space="preserve">-0.79</w:t>
+              <w:t xml:space="preserve">-0.7944</w:t>
             </w:r>
           </w:p>
         </w:tc>
@@ -2759,7 +2759,7 @@
                 <w:szCs w:val="22"/>
                 <w:color w:val="000000"/>
               </w:rPr>
-              <w:t xml:space="preserve">-1.87</w:t>
+              <w:t xml:space="preserve">-1.8717</w:t>
             </w:r>
           </w:p>
         </w:tc>
@@ -2803,7 +2803,7 @@
                 <w:szCs w:val="22"/>
                 <w:color w:val="000000"/>
               </w:rPr>
-              <w:t xml:space="preserve">0.55</w:t>
+              <w:t xml:space="preserve">0.5478</w:t>
             </w:r>
           </w:p>
         </w:tc>
@@ -3029,7 +3029,7 @@
                 <w:szCs w:val="22"/>
                 <w:color w:val="000000"/>
               </w:rPr>
-              <w:t xml:space="preserve">0.00</w:t>
+              <w:t xml:space="preserve">-0.0042</w:t>
             </w:r>
           </w:p>
         </w:tc>
@@ -3073,7 +3073,7 @@
                 <w:szCs w:val="22"/>
                 <w:color w:val="000000"/>
               </w:rPr>
-              <w:t xml:space="preserve">-0.11</w:t>
+              <w:t xml:space="preserve">-0.1086</w:t>
             </w:r>
           </w:p>
         </w:tc>
@@ -3117,7 +3117,7 @@
                 <w:szCs w:val="22"/>
                 <w:color w:val="000000"/>
               </w:rPr>
-              <w:t xml:space="preserve">0.10</w:t>
+              <w:t xml:space="preserve">0.0963</w:t>
             </w:r>
           </w:p>
         </w:tc>
@@ -3343,7 +3343,7 @@
                 <w:szCs w:val="22"/>
                 <w:color w:val="000000"/>
               </w:rPr>
-              <w:t xml:space="preserve">0.00</w:t>
+              <w:t xml:space="preserve">-0.0003</w:t>
             </w:r>
           </w:p>
         </w:tc>
@@ -3387,7 +3387,7 @@
                 <w:szCs w:val="22"/>
                 <w:color w:val="000000"/>
               </w:rPr>
-              <w:t xml:space="preserve">-0.14</w:t>
+              <w:t xml:space="preserve">-0.1431</w:t>
             </w:r>
           </w:p>
         </w:tc>
@@ -3431,7 +3431,7 @@
                 <w:szCs w:val="22"/>
                 <w:color w:val="000000"/>
               </w:rPr>
-              <w:t xml:space="preserve">0.13</w:t>
+              <w:t xml:space="preserve">0.1297</w:t>
             </w:r>
           </w:p>
         </w:tc>
@@ -3657,7 +3657,7 @@
                 <w:szCs w:val="22"/>
                 <w:color w:val="000000"/>
               </w:rPr>
-              <w:t xml:space="preserve">0.19</w:t>
+              <w:t xml:space="preserve">0.1866</w:t>
             </w:r>
           </w:p>
         </w:tc>
@@ -3701,7 +3701,7 @@
                 <w:szCs w:val="22"/>
                 <w:color w:val="000000"/>
               </w:rPr>
-              <w:t xml:space="preserve">-0.27</w:t>
+              <w:t xml:space="preserve">-0.2726</w:t>
             </w:r>
           </w:p>
         </w:tc>
@@ -3745,7 +3745,7 @@
                 <w:szCs w:val="22"/>
                 <w:color w:val="000000"/>
               </w:rPr>
-              <w:t xml:space="preserve">0.77</w:t>
+              <w:t xml:space="preserve">0.7739</w:t>
             </w:r>
           </w:p>
         </w:tc>
@@ -3971,7 +3971,7 @@
                 <w:szCs w:val="22"/>
                 <w:color w:val="000000"/>
               </w:rPr>
-              <w:t xml:space="preserve">-0.39</w:t>
+              <w:t xml:space="preserve">-0.3894</w:t>
             </w:r>
           </w:p>
         </w:tc>
@@ -4015,7 +4015,7 @@
                 <w:szCs w:val="22"/>
                 <w:color w:val="000000"/>
               </w:rPr>
-              <w:t xml:space="preserve">-0.88</w:t>
+              <w:t xml:space="preserve">-0.8815</w:t>
             </w:r>
           </w:p>
         </w:tc>
@@ -4059,7 +4059,7 @@
                 <w:szCs w:val="22"/>
                 <w:color w:val="000000"/>
               </w:rPr>
-              <w:t xml:space="preserve">0.12</w:t>
+              <w:t xml:space="preserve">0.1160</w:t>
             </w:r>
           </w:p>
         </w:tc>
@@ -4285,7 +4285,7 @@
                 <w:szCs w:val="22"/>
                 <w:color w:val="000000"/>
               </w:rPr>
-              <w:t xml:space="preserve">0.00</w:t>
+              <w:t xml:space="preserve">0.0012</w:t>
             </w:r>
           </w:p>
         </w:tc>
@@ -4329,7 +4329,7 @@
                 <w:szCs w:val="22"/>
                 <w:color w:val="000000"/>
               </w:rPr>
-              <w:t xml:space="preserve">-0.12</w:t>
+              <w:t xml:space="preserve">-0.1230</w:t>
             </w:r>
           </w:p>
         </w:tc>
@@ -4373,7 +4373,7 @@
                 <w:szCs w:val="22"/>
                 <w:color w:val="000000"/>
               </w:rPr>
-              <w:t xml:space="preserve">0.14</w:t>
+              <w:t xml:space="preserve">0.1270</w:t>
             </w:r>
           </w:p>
         </w:tc>
@@ -4599,7 +4599,7 @@
                 <w:szCs w:val="22"/>
                 <w:color w:val="000000"/>
               </w:rPr>
-              <w:t xml:space="preserve">0.00</w:t>
+              <w:t xml:space="preserve">-0.0048</w:t>
             </w:r>
           </w:p>
         </w:tc>
@@ -4643,7 +4643,7 @@
                 <w:szCs w:val="22"/>
                 <w:color w:val="000000"/>
               </w:rPr>
-              <w:t xml:space="preserve">-0.19</w:t>
+              <w:t xml:space="preserve">-0.1865</w:t>
             </w:r>
           </w:p>
         </w:tc>
@@ -4687,7 +4687,7 @@
                 <w:szCs w:val="22"/>
                 <w:color w:val="000000"/>
               </w:rPr>
-              <w:t xml:space="preserve">0.18</w:t>
+              <w:t xml:space="preserve">0.1752</w:t>
             </w:r>
           </w:p>
         </w:tc>
@@ -4913,7 +4913,7 @@
                 <w:szCs w:val="22"/>
                 <w:color w:val="000000"/>
               </w:rPr>
-              <w:t xml:space="preserve">0.15</w:t>
+              <w:t xml:space="preserve">0.1533</w:t>
             </w:r>
           </w:p>
         </w:tc>
@@ -4957,7 +4957,7 @@
                 <w:szCs w:val="22"/>
                 <w:color w:val="000000"/>
               </w:rPr>
-              <w:t xml:space="preserve">-0.09</w:t>
+              <w:t xml:space="preserve">-0.0994</w:t>
             </w:r>
           </w:p>
         </w:tc>
@@ -5001,7 +5001,7 @@
                 <w:szCs w:val="22"/>
                 <w:color w:val="000000"/>
               </w:rPr>
-              <w:t xml:space="preserve">0.39</w:t>
+              <w:t xml:space="preserve">0.3863</w:t>
             </w:r>
           </w:p>
         </w:tc>
@@ -5227,7 +5227,7 @@
                 <w:szCs w:val="22"/>
                 <w:color w:val="000000"/>
               </w:rPr>
-              <w:t xml:space="preserve">0.31</w:t>
+              <w:t xml:space="preserve">0.3083</w:t>
             </w:r>
           </w:p>
         </w:tc>
@@ -5271,7 +5271,7 @@
                 <w:szCs w:val="22"/>
                 <w:color w:val="000000"/>
               </w:rPr>
-              <w:t xml:space="preserve">0.13</w:t>
+              <w:t xml:space="preserve">0.1130</w:t>
             </w:r>
           </w:p>
         </w:tc>
@@ -5315,7 +5315,7 @@
                 <w:szCs w:val="22"/>
                 <w:color w:val="000000"/>
               </w:rPr>
-              <w:t xml:space="preserve">0.49</w:t>
+              <w:t xml:space="preserve">0.4751</w:t>
             </w:r>
           </w:p>
         </w:tc>
@@ -5541,7 +5541,7 @@
                 <w:szCs w:val="22"/>
                 <w:color w:val="000000"/>
               </w:rPr>
-              <w:t xml:space="preserve">0.20</w:t>
+              <w:t xml:space="preserve">0.2015</w:t>
             </w:r>
           </w:p>
         </w:tc>
@@ -5585,7 +5585,7 @@
                 <w:szCs w:val="22"/>
                 <w:color w:val="000000"/>
               </w:rPr>
-              <w:t xml:space="preserve">-0.05</w:t>
+              <w:t xml:space="preserve">-0.0547</w:t>
             </w:r>
           </w:p>
         </w:tc>
@@ -5629,7 +5629,7 @@
                 <w:szCs w:val="22"/>
                 <w:color w:val="000000"/>
               </w:rPr>
-              <w:t xml:space="preserve">0.45</w:t>
+              <w:t xml:space="preserve">0.4499</w:t>
             </w:r>
           </w:p>
         </w:tc>
@@ -5855,7 +5855,7 @@
                 <w:szCs w:val="22"/>
                 <w:color w:val="000000"/>
               </w:rPr>
-              <w:t xml:space="preserve">0.31</w:t>
+              <w:t xml:space="preserve">0.3060</w:t>
             </w:r>
           </w:p>
         </w:tc>
@@ -5899,7 +5899,7 @@
                 <w:szCs w:val="22"/>
                 <w:color w:val="000000"/>
               </w:rPr>
-              <w:t xml:space="preserve">0.02</w:t>
+              <w:t xml:space="preserve">0.0231</w:t>
             </w:r>
           </w:p>
         </w:tc>
@@ -5943,7 +5943,7 @@
                 <w:szCs w:val="22"/>
                 <w:color w:val="000000"/>
               </w:rPr>
-              <w:t xml:space="preserve">0.61</w:t>
+              <w:t xml:space="preserve">0.6128</w:t>
             </w:r>
           </w:p>
         </w:tc>
@@ -6169,7 +6169,7 @@
                 <w:szCs w:val="22"/>
                 <w:color w:val="000000"/>
               </w:rPr>
-              <w:t xml:space="preserve">0.19</w:t>
+              <w:t xml:space="preserve">0.1899</w:t>
             </w:r>
           </w:p>
         </w:tc>
@@ -6213,7 +6213,7 @@
                 <w:szCs w:val="22"/>
                 <w:color w:val="000000"/>
               </w:rPr>
-              <w:t xml:space="preserve">0.10</w:t>
+              <w:t xml:space="preserve">0.0897</w:t>
             </w:r>
           </w:p>
         </w:tc>
@@ -6257,7 +6257,7 @@
                 <w:szCs w:val="22"/>
                 <w:color w:val="000000"/>
               </w:rPr>
-              <w:t xml:space="preserve">0.28</w:t>
+              <w:t xml:space="preserve">0.2846</w:t>
             </w:r>
           </w:p>
         </w:tc>
@@ -6483,7 +6483,7 @@
                 <w:szCs w:val="22"/>
                 <w:color w:val="000000"/>
               </w:rPr>
-              <w:t xml:space="preserve">0.21</w:t>
+              <w:t xml:space="preserve">0.2082</w:t>
             </w:r>
           </w:p>
         </w:tc>
@@ -6527,7 +6527,7 @@
                 <w:szCs w:val="22"/>
                 <w:color w:val="000000"/>
               </w:rPr>
-              <w:t xml:space="preserve">0.15</w:t>
+              <w:t xml:space="preserve">0.1530</w:t>
             </w:r>
           </w:p>
         </w:tc>
@@ -6571,7 +6571,7 @@
                 <w:szCs w:val="22"/>
                 <w:color w:val="000000"/>
               </w:rPr>
-              <w:t xml:space="preserve">0.26</w:t>
+              <w:t xml:space="preserve">0.2691</w:t>
             </w:r>
           </w:p>
         </w:tc>
@@ -6797,7 +6797,7 @@
                 <w:szCs w:val="22"/>
                 <w:color w:val="000000"/>
               </w:rPr>
-              <w:t xml:space="preserve">0.05</w:t>
+              <w:t xml:space="preserve">0.0475</w:t>
             </w:r>
           </w:p>
         </w:tc>
@@ -6841,7 +6841,7 @@
                 <w:szCs w:val="22"/>
                 <w:color w:val="000000"/>
               </w:rPr>
-              <w:t xml:space="preserve">-0.15</w:t>
+              <w:t xml:space="preserve">-0.1334</w:t>
             </w:r>
           </w:p>
         </w:tc>
@@ -6885,7 +6885,7 @@
                 <w:szCs w:val="22"/>
                 <w:color w:val="000000"/>
               </w:rPr>
-              <w:t xml:space="preserve">0.22</w:t>
+              <w:t xml:space="preserve">0.2361</w:t>
             </w:r>
           </w:p>
         </w:tc>
@@ -7111,7 +7111,7 @@
                 <w:szCs w:val="22"/>
                 <w:color w:val="000000"/>
               </w:rPr>
-              <w:t xml:space="preserve">0.22</w:t>
+              <w:t xml:space="preserve">0.2090</w:t>
             </w:r>
           </w:p>
         </w:tc>
@@ -7155,7 +7155,7 @@
                 <w:szCs w:val="22"/>
                 <w:color w:val="000000"/>
               </w:rPr>
-              <w:t xml:space="preserve">-0.01</w:t>
+              <w:t xml:space="preserve">-0.0488</w:t>
             </w:r>
           </w:p>
         </w:tc>
@@ -7199,7 +7199,7 @@
                 <w:szCs w:val="22"/>
                 <w:color w:val="000000"/>
               </w:rPr>
-              <w:t xml:space="preserve">0.51</w:t>
+              <w:t xml:space="preserve">0.4717</w:t>
             </w:r>
           </w:p>
         </w:tc>
@@ -7425,7 +7425,7 @@
                 <w:szCs w:val="22"/>
                 <w:color w:val="000000"/>
               </w:rPr>
-              <w:t xml:space="preserve">-0.12</w:t>
+              <w:t xml:space="preserve">-0.1131</w:t>
             </w:r>
           </w:p>
         </w:tc>
@@ -7469,7 +7469,7 @@
                 <w:szCs w:val="22"/>
                 <w:color w:val="000000"/>
               </w:rPr>
-              <w:t xml:space="preserve">-0.21</w:t>
+              <w:t xml:space="preserve">-0.1968</w:t>
             </w:r>
           </w:p>
         </w:tc>
@@ -7513,7 +7513,7 @@
                 <w:szCs w:val="22"/>
                 <w:color w:val="000000"/>
               </w:rPr>
-              <w:t xml:space="preserve">-0.06</w:t>
+              <w:t xml:space="preserve">-0.0380</w:t>
             </w:r>
           </w:p>
         </w:tc>
@@ -7739,7 +7739,7 @@
                 <w:szCs w:val="22"/>
                 <w:color w:val="000000"/>
               </w:rPr>
-              <w:t xml:space="preserve">-0.06</w:t>
+              <w:t xml:space="preserve">-0.0538</w:t>
             </w:r>
           </w:p>
         </w:tc>
@@ -7783,7 +7783,7 @@
                 <w:szCs w:val="22"/>
                 <w:color w:val="000000"/>
               </w:rPr>
-              <w:t xml:space="preserve">-0.11</w:t>
+              <w:t xml:space="preserve">-0.0962</w:t>
             </w:r>
           </w:p>
         </w:tc>
@@ -7827,7 +7827,7 @@
                 <w:szCs w:val="22"/>
                 <w:color w:val="000000"/>
               </w:rPr>
-              <w:t xml:space="preserve">-0.02</w:t>
+              <w:t xml:space="preserve">-0.0099</w:t>
             </w:r>
           </w:p>
         </w:tc>
@@ -8053,7 +8053,7 @@
                 <w:szCs w:val="22"/>
                 <w:color w:val="000000"/>
               </w:rPr>
-              <w:t xml:space="preserve">-0.04</w:t>
+              <w:t xml:space="preserve">-0.0390</w:t>
             </w:r>
           </w:p>
         </w:tc>
@@ -8097,7 +8097,7 @@
                 <w:szCs w:val="22"/>
                 <w:color w:val="000000"/>
               </w:rPr>
-              <w:t xml:space="preserve">-0.20</w:t>
+              <w:t xml:space="preserve">-0.1956</w:t>
             </w:r>
           </w:p>
         </w:tc>
@@ -8141,7 +8141,7 @@
                 <w:szCs w:val="22"/>
                 <w:color w:val="000000"/>
               </w:rPr>
-              <w:t xml:space="preserve">0.14</w:t>
+              <w:t xml:space="preserve">0.1448</w:t>
             </w:r>
           </w:p>
         </w:tc>
@@ -8367,7 +8367,7 @@
                 <w:szCs w:val="22"/>
                 <w:color w:val="000000"/>
               </w:rPr>
-              <w:t xml:space="preserve">-0.17</w:t>
+              <w:t xml:space="preserve">-0.1704</w:t>
             </w:r>
           </w:p>
         </w:tc>
@@ -8411,7 +8411,7 @@
                 <w:szCs w:val="22"/>
                 <w:color w:val="000000"/>
               </w:rPr>
-              <w:t xml:space="preserve">-0.43</w:t>
+              <w:t xml:space="preserve">-0.4287</w:t>
             </w:r>
           </w:p>
         </w:tc>
@@ -8455,7 +8455,7 @@
                 <w:szCs w:val="22"/>
                 <w:color w:val="000000"/>
               </w:rPr>
-              <w:t xml:space="preserve">0.07</w:t>
+              <w:t xml:space="preserve">0.0717</w:t>
             </w:r>
           </w:p>
         </w:tc>

</xml_diff>